<commit_message>
updated doc with Chapter 44
</commit_message>
<xml_diff>
--- a/Rahul Shetty--WebServicesRest API Testing with SoapUI +Real time Projects/Section 7 Rest API Json Assertions.docx
+++ b/Rahul Shetty--WebServicesRest API Testing with SoapUI +Real time Projects/Section 7 Rest API Json Assertions.docx
@@ -597,6 +597,576 @@
         <w:t xml:space="preserve"> Path extraction from responses</w:t>
       </w:r>
     </w:p>
+    <w:p>
+      <w:pPr>
+        <w:rPr>
+          <w:b/>
+        </w:rPr>
+      </w:pPr>
+    </w:p>
+    <w:p>
+      <w:pPr>
+        <w:rPr>
+          <w:b/>
+        </w:rPr>
+      </w:pPr>
+      <w:r>
+        <w:rPr>
+          <w:b/>
+          <w:noProof/>
+        </w:rPr>
+        <w:drawing>
+          <wp:inline distT="0" distB="0" distL="0" distR="0">
+            <wp:extent cx="5943600" cy="3414302"/>
+            <wp:effectExtent l="19050" t="0" r="0" b="0"/>
+            <wp:docPr id="31" name="Picture 31"/>
+            <wp:cNvGraphicFramePr>
+              <a:graphicFrameLocks xmlns:a="http://schemas.openxmlformats.org/drawingml/2006/main" noChangeAspect="1"/>
+            </wp:cNvGraphicFramePr>
+            <a:graphic xmlns:a="http://schemas.openxmlformats.org/drawingml/2006/main">
+              <a:graphicData uri="http://schemas.openxmlformats.org/drawingml/2006/picture">
+                <pic:pic xmlns:pic="http://schemas.openxmlformats.org/drawingml/2006/picture">
+                  <pic:nvPicPr>
+                    <pic:cNvPr id="0" name="Picture 31"/>
+                    <pic:cNvPicPr>
+                      <a:picLocks noChangeAspect="1" noChangeArrowheads="1"/>
+                    </pic:cNvPicPr>
+                  </pic:nvPicPr>
+                  <pic:blipFill>
+                    <a:blip r:embed="rId15"/>
+                    <a:srcRect/>
+                    <a:stretch>
+                      <a:fillRect/>
+                    </a:stretch>
+                  </pic:blipFill>
+                  <pic:spPr bwMode="auto">
+                    <a:xfrm>
+                      <a:off x="0" y="0"/>
+                      <a:ext cx="5943600" cy="3414302"/>
+                    </a:xfrm>
+                    <a:prstGeom prst="rect">
+                      <a:avLst/>
+                    </a:prstGeom>
+                    <a:noFill/>
+                    <a:ln w="9525">
+                      <a:noFill/>
+                      <a:miter lim="800000"/>
+                      <a:headEnd/>
+                      <a:tailEnd/>
+                    </a:ln>
+                  </pic:spPr>
+                </pic:pic>
+              </a:graphicData>
+            </a:graphic>
+          </wp:inline>
+        </w:drawing>
+      </w:r>
+    </w:p>
+    <w:p>
+      <w:pPr>
+        <w:rPr>
+          <w:b/>
+        </w:rPr>
+      </w:pPr>
+    </w:p>
+    <w:p>
+      <w:pPr>
+        <w:pStyle w:val="ListParagraph"/>
+        <w:numPr>
+          <w:ilvl w:val="0"/>
+          <w:numId w:val="5"/>
+        </w:numPr>
+      </w:pPr>
+      <w:r>
+        <w:t>{}</w:t>
+      </w:r>
+      <w:r>
+        <w:sym w:font="Wingdings" w:char="F0E0"/>
+      </w:r>
+      <w:r>
+        <w:t>Objects</w:t>
+      </w:r>
+    </w:p>
+    <w:p>
+      <w:pPr>
+        <w:pStyle w:val="ListParagraph"/>
+      </w:pPr>
+      <w:r>
+        <w:t xml:space="preserve">[] </w:t>
+      </w:r>
+      <w:r>
+        <w:sym w:font="Wingdings" w:char="F0E0"/>
+      </w:r>
+      <w:r>
+        <w:t xml:space="preserve"> Arrays</w:t>
+      </w:r>
+      <w:r>
+        <w:t>/Indexes</w:t>
+      </w:r>
+    </w:p>
+    <w:p>
+      <w:pPr>
+        <w:pStyle w:val="ListParagraph"/>
+      </w:pPr>
+    </w:p>
+    <w:p>
+      <w:pPr>
+        <w:pStyle w:val="ListParagraph"/>
+      </w:pPr>
+    </w:p>
+    <w:p>
+      <w:pPr>
+        <w:pStyle w:val="ListParagraph"/>
+      </w:pPr>
+      <w:r>
+        <w:rPr>
+          <w:noProof/>
+        </w:rPr>
+        <w:lastRenderedPageBreak/>
+        <w:drawing>
+          <wp:inline distT="0" distB="0" distL="0" distR="0">
+            <wp:extent cx="5943600" cy="3341643"/>
+            <wp:effectExtent l="19050" t="0" r="0" b="0"/>
+            <wp:docPr id="34" name="Picture 34"/>
+            <wp:cNvGraphicFramePr>
+              <a:graphicFrameLocks xmlns:a="http://schemas.openxmlformats.org/drawingml/2006/main" noChangeAspect="1"/>
+            </wp:cNvGraphicFramePr>
+            <a:graphic xmlns:a="http://schemas.openxmlformats.org/drawingml/2006/main">
+              <a:graphicData uri="http://schemas.openxmlformats.org/drawingml/2006/picture">
+                <pic:pic xmlns:pic="http://schemas.openxmlformats.org/drawingml/2006/picture">
+                  <pic:nvPicPr>
+                    <pic:cNvPr id="0" name="Picture 34"/>
+                    <pic:cNvPicPr>
+                      <a:picLocks noChangeAspect="1" noChangeArrowheads="1"/>
+                    </pic:cNvPicPr>
+                  </pic:nvPicPr>
+                  <pic:blipFill>
+                    <a:blip r:embed="rId16"/>
+                    <a:srcRect/>
+                    <a:stretch>
+                      <a:fillRect/>
+                    </a:stretch>
+                  </pic:blipFill>
+                  <pic:spPr bwMode="auto">
+                    <a:xfrm>
+                      <a:off x="0" y="0"/>
+                      <a:ext cx="5943600" cy="3341643"/>
+                    </a:xfrm>
+                    <a:prstGeom prst="rect">
+                      <a:avLst/>
+                    </a:prstGeom>
+                    <a:noFill/>
+                    <a:ln w="9525">
+                      <a:noFill/>
+                      <a:miter lim="800000"/>
+                      <a:headEnd/>
+                      <a:tailEnd/>
+                    </a:ln>
+                  </pic:spPr>
+                </pic:pic>
+              </a:graphicData>
+            </a:graphic>
+          </wp:inline>
+        </w:drawing>
+      </w:r>
+    </w:p>
+    <w:p/>
+    <w:p>
+      <w:r>
+        <w:rPr>
+          <w:noProof/>
+        </w:rPr>
+        <w:drawing>
+          <wp:inline distT="0" distB="0" distL="0" distR="0">
+            <wp:extent cx="5943600" cy="3341643"/>
+            <wp:effectExtent l="19050" t="0" r="0" b="0"/>
+            <wp:docPr id="37" name="Picture 37"/>
+            <wp:cNvGraphicFramePr>
+              <a:graphicFrameLocks xmlns:a="http://schemas.openxmlformats.org/drawingml/2006/main" noChangeAspect="1"/>
+            </wp:cNvGraphicFramePr>
+            <a:graphic xmlns:a="http://schemas.openxmlformats.org/drawingml/2006/main">
+              <a:graphicData uri="http://schemas.openxmlformats.org/drawingml/2006/picture">
+                <pic:pic xmlns:pic="http://schemas.openxmlformats.org/drawingml/2006/picture">
+                  <pic:nvPicPr>
+                    <pic:cNvPr id="0" name="Picture 37"/>
+                    <pic:cNvPicPr>
+                      <a:picLocks noChangeAspect="1" noChangeArrowheads="1"/>
+                    </pic:cNvPicPr>
+                  </pic:nvPicPr>
+                  <pic:blipFill>
+                    <a:blip r:embed="rId17"/>
+                    <a:srcRect/>
+                    <a:stretch>
+                      <a:fillRect/>
+                    </a:stretch>
+                  </pic:blipFill>
+                  <pic:spPr bwMode="auto">
+                    <a:xfrm>
+                      <a:off x="0" y="0"/>
+                      <a:ext cx="5943600" cy="3341643"/>
+                    </a:xfrm>
+                    <a:prstGeom prst="rect">
+                      <a:avLst/>
+                    </a:prstGeom>
+                    <a:noFill/>
+                    <a:ln w="9525">
+                      <a:noFill/>
+                      <a:miter lim="800000"/>
+                      <a:headEnd/>
+                      <a:tailEnd/>
+                    </a:ln>
+                  </pic:spPr>
+                </pic:pic>
+              </a:graphicData>
+            </a:graphic>
+          </wp:inline>
+        </w:drawing>
+      </w:r>
+    </w:p>
+    <w:p/>
+    <w:p>
+      <w:r>
+        <w:rPr>
+          <w:noProof/>
+        </w:rPr>
+        <w:lastRenderedPageBreak/>
+        <w:drawing>
+          <wp:inline distT="0" distB="0" distL="0" distR="0">
+            <wp:extent cx="5943600" cy="4467116"/>
+            <wp:effectExtent l="19050" t="0" r="0" b="0"/>
+            <wp:docPr id="40" name="Picture 40"/>
+            <wp:cNvGraphicFramePr>
+              <a:graphicFrameLocks xmlns:a="http://schemas.openxmlformats.org/drawingml/2006/main" noChangeAspect="1"/>
+            </wp:cNvGraphicFramePr>
+            <a:graphic xmlns:a="http://schemas.openxmlformats.org/drawingml/2006/main">
+              <a:graphicData uri="http://schemas.openxmlformats.org/drawingml/2006/picture">
+                <pic:pic xmlns:pic="http://schemas.openxmlformats.org/drawingml/2006/picture">
+                  <pic:nvPicPr>
+                    <pic:cNvPr id="0" name="Picture 40"/>
+                    <pic:cNvPicPr>
+                      <a:picLocks noChangeAspect="1" noChangeArrowheads="1"/>
+                    </pic:cNvPicPr>
+                  </pic:nvPicPr>
+                  <pic:blipFill>
+                    <a:blip r:embed="rId18"/>
+                    <a:srcRect/>
+                    <a:stretch>
+                      <a:fillRect/>
+                    </a:stretch>
+                  </pic:blipFill>
+                  <pic:spPr bwMode="auto">
+                    <a:xfrm>
+                      <a:off x="0" y="0"/>
+                      <a:ext cx="5943600" cy="4467116"/>
+                    </a:xfrm>
+                    <a:prstGeom prst="rect">
+                      <a:avLst/>
+                    </a:prstGeom>
+                    <a:noFill/>
+                    <a:ln w="9525">
+                      <a:noFill/>
+                      <a:miter lim="800000"/>
+                      <a:headEnd/>
+                      <a:tailEnd/>
+                    </a:ln>
+                  </pic:spPr>
+                </pic:pic>
+              </a:graphicData>
+            </a:graphic>
+          </wp:inline>
+        </w:drawing>
+      </w:r>
+      <w:r>
+        <w:rPr>
+          <w:noProof/>
+        </w:rPr>
+        <w:drawing>
+          <wp:inline distT="0" distB="0" distL="0" distR="0">
+            <wp:extent cx="5943600" cy="3137142"/>
+            <wp:effectExtent l="19050" t="0" r="0" b="0"/>
+            <wp:docPr id="43" name="Picture 43"/>
+            <wp:cNvGraphicFramePr>
+              <a:graphicFrameLocks xmlns:a="http://schemas.openxmlformats.org/drawingml/2006/main" noChangeAspect="1"/>
+            </wp:cNvGraphicFramePr>
+            <a:graphic xmlns:a="http://schemas.openxmlformats.org/drawingml/2006/main">
+              <a:graphicData uri="http://schemas.openxmlformats.org/drawingml/2006/picture">
+                <pic:pic xmlns:pic="http://schemas.openxmlformats.org/drawingml/2006/picture">
+                  <pic:nvPicPr>
+                    <pic:cNvPr id="0" name="Picture 43"/>
+                    <pic:cNvPicPr>
+                      <a:picLocks noChangeAspect="1" noChangeArrowheads="1"/>
+                    </pic:cNvPicPr>
+                  </pic:nvPicPr>
+                  <pic:blipFill>
+                    <a:blip r:embed="rId19"/>
+                    <a:srcRect/>
+                    <a:stretch>
+                      <a:fillRect/>
+                    </a:stretch>
+                  </pic:blipFill>
+                  <pic:spPr bwMode="auto">
+                    <a:xfrm>
+                      <a:off x="0" y="0"/>
+                      <a:ext cx="5943600" cy="3137142"/>
+                    </a:xfrm>
+                    <a:prstGeom prst="rect">
+                      <a:avLst/>
+                    </a:prstGeom>
+                    <a:noFill/>
+                    <a:ln w="9525">
+                      <a:noFill/>
+                      <a:miter lim="800000"/>
+                      <a:headEnd/>
+                      <a:tailEnd/>
+                    </a:ln>
+                  </pic:spPr>
+                </pic:pic>
+              </a:graphicData>
+            </a:graphic>
+          </wp:inline>
+        </w:drawing>
+      </w:r>
+      <w:r>
+        <w:rPr>
+          <w:noProof/>
+        </w:rPr>
+        <w:lastRenderedPageBreak/>
+        <w:drawing>
+          <wp:inline distT="0" distB="0" distL="0" distR="0">
+            <wp:extent cx="5943600" cy="3341643"/>
+            <wp:effectExtent l="19050" t="0" r="0" b="0"/>
+            <wp:docPr id="46" name="Picture 46"/>
+            <wp:cNvGraphicFramePr>
+              <a:graphicFrameLocks xmlns:a="http://schemas.openxmlformats.org/drawingml/2006/main" noChangeAspect="1"/>
+            </wp:cNvGraphicFramePr>
+            <a:graphic xmlns:a="http://schemas.openxmlformats.org/drawingml/2006/main">
+              <a:graphicData uri="http://schemas.openxmlformats.org/drawingml/2006/picture">
+                <pic:pic xmlns:pic="http://schemas.openxmlformats.org/drawingml/2006/picture">
+                  <pic:nvPicPr>
+                    <pic:cNvPr id="0" name="Picture 46"/>
+                    <pic:cNvPicPr>
+                      <a:picLocks noChangeAspect="1" noChangeArrowheads="1"/>
+                    </pic:cNvPicPr>
+                  </pic:nvPicPr>
+                  <pic:blipFill>
+                    <a:blip r:embed="rId20"/>
+                    <a:srcRect/>
+                    <a:stretch>
+                      <a:fillRect/>
+                    </a:stretch>
+                  </pic:blipFill>
+                  <pic:spPr bwMode="auto">
+                    <a:xfrm>
+                      <a:off x="0" y="0"/>
+                      <a:ext cx="5943600" cy="3341643"/>
+                    </a:xfrm>
+                    <a:prstGeom prst="rect">
+                      <a:avLst/>
+                    </a:prstGeom>
+                    <a:noFill/>
+                    <a:ln w="9525">
+                      <a:noFill/>
+                      <a:miter lim="800000"/>
+                      <a:headEnd/>
+                      <a:tailEnd/>
+                    </a:ln>
+                  </pic:spPr>
+                </pic:pic>
+              </a:graphicData>
+            </a:graphic>
+          </wp:inline>
+        </w:drawing>
+      </w:r>
+      <w:r>
+        <w:rPr>
+          <w:noProof/>
+        </w:rPr>
+        <w:drawing>
+          <wp:inline distT="0" distB="0" distL="0" distR="0">
+            <wp:extent cx="5943600" cy="3341643"/>
+            <wp:effectExtent l="19050" t="0" r="0" b="0"/>
+            <wp:docPr id="49" name="Picture 49"/>
+            <wp:cNvGraphicFramePr>
+              <a:graphicFrameLocks xmlns:a="http://schemas.openxmlformats.org/drawingml/2006/main" noChangeAspect="1"/>
+            </wp:cNvGraphicFramePr>
+            <a:graphic xmlns:a="http://schemas.openxmlformats.org/drawingml/2006/main">
+              <a:graphicData uri="http://schemas.openxmlformats.org/drawingml/2006/picture">
+                <pic:pic xmlns:pic="http://schemas.openxmlformats.org/drawingml/2006/picture">
+                  <pic:nvPicPr>
+                    <pic:cNvPr id="0" name="Picture 49"/>
+                    <pic:cNvPicPr>
+                      <a:picLocks noChangeAspect="1" noChangeArrowheads="1"/>
+                    </pic:cNvPicPr>
+                  </pic:nvPicPr>
+                  <pic:blipFill>
+                    <a:blip r:embed="rId21"/>
+                    <a:srcRect/>
+                    <a:stretch>
+                      <a:fillRect/>
+                    </a:stretch>
+                  </pic:blipFill>
+                  <pic:spPr bwMode="auto">
+                    <a:xfrm>
+                      <a:off x="0" y="0"/>
+                      <a:ext cx="5943600" cy="3341643"/>
+                    </a:xfrm>
+                    <a:prstGeom prst="rect">
+                      <a:avLst/>
+                    </a:prstGeom>
+                    <a:noFill/>
+                    <a:ln w="9525">
+                      <a:noFill/>
+                      <a:miter lim="800000"/>
+                      <a:headEnd/>
+                      <a:tailEnd/>
+                    </a:ln>
+                  </pic:spPr>
+                </pic:pic>
+              </a:graphicData>
+            </a:graphic>
+          </wp:inline>
+        </w:drawing>
+      </w:r>
+      <w:r>
+        <w:rPr>
+          <w:noProof/>
+        </w:rPr>
+        <w:lastRenderedPageBreak/>
+        <w:drawing>
+          <wp:inline distT="0" distB="0" distL="0" distR="0">
+            <wp:extent cx="5943600" cy="3341643"/>
+            <wp:effectExtent l="19050" t="0" r="0" b="0"/>
+            <wp:docPr id="52" name="Picture 52"/>
+            <wp:cNvGraphicFramePr>
+              <a:graphicFrameLocks xmlns:a="http://schemas.openxmlformats.org/drawingml/2006/main" noChangeAspect="1"/>
+            </wp:cNvGraphicFramePr>
+            <a:graphic xmlns:a="http://schemas.openxmlformats.org/drawingml/2006/main">
+              <a:graphicData uri="http://schemas.openxmlformats.org/drawingml/2006/picture">
+                <pic:pic xmlns:pic="http://schemas.openxmlformats.org/drawingml/2006/picture">
+                  <pic:nvPicPr>
+                    <pic:cNvPr id="0" name="Picture 52"/>
+                    <pic:cNvPicPr>
+                      <a:picLocks noChangeAspect="1" noChangeArrowheads="1"/>
+                    </pic:cNvPicPr>
+                  </pic:nvPicPr>
+                  <pic:blipFill>
+                    <a:blip r:embed="rId22"/>
+                    <a:srcRect/>
+                    <a:stretch>
+                      <a:fillRect/>
+                    </a:stretch>
+                  </pic:blipFill>
+                  <pic:spPr bwMode="auto">
+                    <a:xfrm>
+                      <a:off x="0" y="0"/>
+                      <a:ext cx="5943600" cy="3341643"/>
+                    </a:xfrm>
+                    <a:prstGeom prst="rect">
+                      <a:avLst/>
+                    </a:prstGeom>
+                    <a:noFill/>
+                    <a:ln w="9525">
+                      <a:noFill/>
+                      <a:miter lim="800000"/>
+                      <a:headEnd/>
+                      <a:tailEnd/>
+                    </a:ln>
+                  </pic:spPr>
+                </pic:pic>
+              </a:graphicData>
+            </a:graphic>
+          </wp:inline>
+        </w:drawing>
+      </w:r>
+      <w:r>
+        <w:rPr>
+          <w:noProof/>
+        </w:rPr>
+        <w:drawing>
+          <wp:inline distT="0" distB="0" distL="0" distR="0">
+            <wp:extent cx="5943600" cy="3341643"/>
+            <wp:effectExtent l="19050" t="0" r="0" b="0"/>
+            <wp:docPr id="55" name="Picture 55"/>
+            <wp:cNvGraphicFramePr>
+              <a:graphicFrameLocks xmlns:a="http://schemas.openxmlformats.org/drawingml/2006/main" noChangeAspect="1"/>
+            </wp:cNvGraphicFramePr>
+            <a:graphic xmlns:a="http://schemas.openxmlformats.org/drawingml/2006/main">
+              <a:graphicData uri="http://schemas.openxmlformats.org/drawingml/2006/picture">
+                <pic:pic xmlns:pic="http://schemas.openxmlformats.org/drawingml/2006/picture">
+                  <pic:nvPicPr>
+                    <pic:cNvPr id="0" name="Picture 55"/>
+                    <pic:cNvPicPr>
+                      <a:picLocks noChangeAspect="1" noChangeArrowheads="1"/>
+                    </pic:cNvPicPr>
+                  </pic:nvPicPr>
+                  <pic:blipFill>
+                    <a:blip r:embed="rId23"/>
+                    <a:srcRect/>
+                    <a:stretch>
+                      <a:fillRect/>
+                    </a:stretch>
+                  </pic:blipFill>
+                  <pic:spPr bwMode="auto">
+                    <a:xfrm>
+                      <a:off x="0" y="0"/>
+                      <a:ext cx="5943600" cy="3341643"/>
+                    </a:xfrm>
+                    <a:prstGeom prst="rect">
+                      <a:avLst/>
+                    </a:prstGeom>
+                    <a:noFill/>
+                    <a:ln w="9525">
+                      <a:noFill/>
+                      <a:miter lim="800000"/>
+                      <a:headEnd/>
+                      <a:tailEnd/>
+                    </a:ln>
+                  </pic:spPr>
+                </pic:pic>
+              </a:graphicData>
+            </a:graphic>
+          </wp:inline>
+        </w:drawing>
+      </w:r>
+    </w:p>
+    <w:p/>
+    <w:p/>
+    <w:p/>
+    <w:p>
+      <w:pPr>
+        <w:rPr>
+          <w:b/>
+        </w:rPr>
+      </w:pPr>
+      <w:r>
+        <w:rPr>
+          <w:b/>
+        </w:rPr>
+        <w:t xml:space="preserve">45. </w:t>
+      </w:r>
+      <w:proofErr w:type="spellStart"/>
+      <w:r>
+        <w:rPr>
+          <w:b/>
+        </w:rPr>
+        <w:t>Json</w:t>
+      </w:r>
+      <w:proofErr w:type="spellEnd"/>
+      <w:r>
+        <w:rPr>
+          <w:b/>
+        </w:rPr>
+        <w:t xml:space="preserve"> Assertions on parsed responses</w:t>
+      </w:r>
+    </w:p>
+    <w:p>
+      <w:pPr>
+        <w:rPr>
+          <w:b/>
+        </w:rPr>
+      </w:pPr>
+    </w:p>
+    <w:p/>
     <w:sectPr>
       <w:pgSz w:w="12240" w:h="15840"/>
       <w:pgMar w:top="1440" w:right="1440" w:bottom="1440" w:left="1440" w:header="720" w:footer="720" w:gutter="0"/>
@@ -836,6 +1406,119 @@
     </w:lvl>
   </w:abstractNum>
   <w:abstractNum w:abstractNumId="2">
+    <w:nsid w:val="23EB269F"/>
+    <w:multiLevelType w:val="hybridMultilevel"/>
+    <w:tmpl w:val="A81A8D34"/>
+    <w:lvl w:ilvl="0" w:tplc="04090001">
+      <w:start w:val="1"/>
+      <w:numFmt w:val="bullet"/>
+      <w:lvlText w:val=""/>
+      <w:lvlJc w:val="left"/>
+      <w:pPr>
+        <w:ind w:left="720" w:hanging="360"/>
+      </w:pPr>
+      <w:rPr>
+        <w:rFonts w:ascii="Symbol" w:hAnsi="Symbol" w:hint="default"/>
+      </w:rPr>
+    </w:lvl>
+    <w:lvl w:ilvl="1" w:tplc="04090003" w:tentative="1">
+      <w:start w:val="1"/>
+      <w:numFmt w:val="bullet"/>
+      <w:lvlText w:val="o"/>
+      <w:lvlJc w:val="left"/>
+      <w:pPr>
+        <w:ind w:left="1440" w:hanging="360"/>
+      </w:pPr>
+      <w:rPr>
+        <w:rFonts w:ascii="Courier New" w:hAnsi="Courier New" w:cs="Courier New" w:hint="default"/>
+      </w:rPr>
+    </w:lvl>
+    <w:lvl w:ilvl="2" w:tplc="04090005" w:tentative="1">
+      <w:start w:val="1"/>
+      <w:numFmt w:val="bullet"/>
+      <w:lvlText w:val=""/>
+      <w:lvlJc w:val="left"/>
+      <w:pPr>
+        <w:ind w:left="2160" w:hanging="360"/>
+      </w:pPr>
+      <w:rPr>
+        <w:rFonts w:ascii="Wingdings" w:hAnsi="Wingdings" w:hint="default"/>
+      </w:rPr>
+    </w:lvl>
+    <w:lvl w:ilvl="3" w:tplc="04090001" w:tentative="1">
+      <w:start w:val="1"/>
+      <w:numFmt w:val="bullet"/>
+      <w:lvlText w:val=""/>
+      <w:lvlJc w:val="left"/>
+      <w:pPr>
+        <w:ind w:left="2880" w:hanging="360"/>
+      </w:pPr>
+      <w:rPr>
+        <w:rFonts w:ascii="Symbol" w:hAnsi="Symbol" w:hint="default"/>
+      </w:rPr>
+    </w:lvl>
+    <w:lvl w:ilvl="4" w:tplc="04090003" w:tentative="1">
+      <w:start w:val="1"/>
+      <w:numFmt w:val="bullet"/>
+      <w:lvlText w:val="o"/>
+      <w:lvlJc w:val="left"/>
+      <w:pPr>
+        <w:ind w:left="3600" w:hanging="360"/>
+      </w:pPr>
+      <w:rPr>
+        <w:rFonts w:ascii="Courier New" w:hAnsi="Courier New" w:cs="Courier New" w:hint="default"/>
+      </w:rPr>
+    </w:lvl>
+    <w:lvl w:ilvl="5" w:tplc="04090005" w:tentative="1">
+      <w:start w:val="1"/>
+      <w:numFmt w:val="bullet"/>
+      <w:lvlText w:val=""/>
+      <w:lvlJc w:val="left"/>
+      <w:pPr>
+        <w:ind w:left="4320" w:hanging="360"/>
+      </w:pPr>
+      <w:rPr>
+        <w:rFonts w:ascii="Wingdings" w:hAnsi="Wingdings" w:hint="default"/>
+      </w:rPr>
+    </w:lvl>
+    <w:lvl w:ilvl="6" w:tplc="04090001" w:tentative="1">
+      <w:start w:val="1"/>
+      <w:numFmt w:val="bullet"/>
+      <w:lvlText w:val=""/>
+      <w:lvlJc w:val="left"/>
+      <w:pPr>
+        <w:ind w:left="5040" w:hanging="360"/>
+      </w:pPr>
+      <w:rPr>
+        <w:rFonts w:ascii="Symbol" w:hAnsi="Symbol" w:hint="default"/>
+      </w:rPr>
+    </w:lvl>
+    <w:lvl w:ilvl="7" w:tplc="04090003" w:tentative="1">
+      <w:start w:val="1"/>
+      <w:numFmt w:val="bullet"/>
+      <w:lvlText w:val="o"/>
+      <w:lvlJc w:val="left"/>
+      <w:pPr>
+        <w:ind w:left="5760" w:hanging="360"/>
+      </w:pPr>
+      <w:rPr>
+        <w:rFonts w:ascii="Courier New" w:hAnsi="Courier New" w:cs="Courier New" w:hint="default"/>
+      </w:rPr>
+    </w:lvl>
+    <w:lvl w:ilvl="8" w:tplc="04090005" w:tentative="1">
+      <w:start w:val="1"/>
+      <w:numFmt w:val="bullet"/>
+      <w:lvlText w:val=""/>
+      <w:lvlJc w:val="left"/>
+      <w:pPr>
+        <w:ind w:left="6480" w:hanging="360"/>
+      </w:pPr>
+      <w:rPr>
+        <w:rFonts w:ascii="Wingdings" w:hAnsi="Wingdings" w:hint="default"/>
+      </w:rPr>
+    </w:lvl>
+  </w:abstractNum>
+  <w:abstractNum w:abstractNumId="3">
     <w:nsid w:val="244A5B5B"/>
     <w:multiLevelType w:val="hybridMultilevel"/>
     <w:tmpl w:val="0B8A1958"/>
@@ -948,7 +1631,7 @@
       </w:rPr>
     </w:lvl>
   </w:abstractNum>
-  <w:abstractNum w:abstractNumId="3">
+  <w:abstractNum w:abstractNumId="4">
     <w:nsid w:val="7D811244"/>
     <w:multiLevelType w:val="hybridMultilevel"/>
     <w:tmpl w:val="DE02B208"/>
@@ -1062,16 +1745,19 @@
     </w:lvl>
   </w:abstractNum>
   <w:num w:numId="1">
-    <w:abstractNumId w:val="3"/>
+    <w:abstractNumId w:val="4"/>
   </w:num>
   <w:num w:numId="2">
     <w:abstractNumId w:val="0"/>
   </w:num>
   <w:num w:numId="3">
-    <w:abstractNumId w:val="2"/>
+    <w:abstractNumId w:val="3"/>
   </w:num>
   <w:num w:numId="4">
     <w:abstractNumId w:val="1"/>
+  </w:num>
+  <w:num w:numId="5">
+    <w:abstractNumId w:val="2"/>
   </w:num>
 </w:numbering>
 </file>

</xml_diff>